<commit_message>
Added 2 x class diagram + Modified doc (few lines)
Added InterfacePackage Class Diagram and ImageProcessingPackage Class Diagram
Modified a few lines from the documentation about validation.
There is now a format converter, but it does not convert formats (the input formats are only png and jpg), but internal representations
</commit_message>
<xml_diff>
--- a/Modul-interpretare-imagine-Fisa-cerinte - final.docx
+++ b/Modul-interpretare-imagine-Fisa-cerinte - final.docx
@@ -1,6 +1,6 @@
 
 <file path=word/document.xml><?xml version="1.0" encoding="utf-8"?>
-<w:document xmlns:wpc="http://schemas.microsoft.com/office/word/2010/wordprocessingCanvas" xmlns:cx="http://schemas.microsoft.com/office/drawing/2014/chartex" xmlns:cx1="http://schemas.microsoft.com/office/drawing/2015/9/8/chartex" xmlns:cx2="http://schemas.microsoft.com/office/drawing/2015/10/21/chartex" xmlns:mc="http://schemas.openxmlformats.org/markup-compatibility/2006" xmlns:o="urn:schemas-microsoft-com:office:office" xmlns:r="http://schemas.openxmlformats.org/officeDocument/2006/relationships" xmlns:m="http://schemas.openxmlformats.org/officeDocument/2006/math" xmlns:v="urn:schemas-microsoft-com:vml" xmlns:wp14="http://schemas.microsoft.com/office/word/2010/wordprocessingDrawing" xmlns:wp="http://schemas.openxmlformats.org/drawingml/2006/wordprocessingDrawing" xmlns:w10="urn:schemas-microsoft-com:office:word" xmlns:w="http://schemas.openxmlformats.org/wordprocessingml/2006/main" xmlns:w14="http://schemas.microsoft.com/office/word/2010/wordml" xmlns:w15="http://schemas.microsoft.com/office/word/2012/wordml" xmlns:w16se="http://schemas.microsoft.com/office/word/2015/wordml/symex" xmlns:wpg="http://schemas.microsoft.com/office/word/2010/wordprocessingGroup" xmlns:wpi="http://schemas.microsoft.com/office/word/2010/wordprocessingInk" xmlns:wne="http://schemas.microsoft.com/office/word/2006/wordml" xmlns:wps="http://schemas.microsoft.com/office/word/2010/wordprocessingShape" mc:Ignorable="w14 w15 w16se wp14">
+<w:document xmlns:ve="http://schemas.openxmlformats.org/markup-compatibility/2006" xmlns:o="urn:schemas-microsoft-com:office:office" xmlns:r="http://schemas.openxmlformats.org/officeDocument/2006/relationships" xmlns:m="http://schemas.openxmlformats.org/officeDocument/2006/math" xmlns:v="urn:schemas-microsoft-com:vml" xmlns:wp="http://schemas.openxmlformats.org/drawingml/2006/wordprocessingDrawing" xmlns:w10="urn:schemas-microsoft-com:office:word" xmlns:w="http://schemas.openxmlformats.org/wordprocessingml/2006/main" xmlns:wne="http://schemas.microsoft.com/office/word/2006/wordml">
   <w:body>
     <w:p/>
     <w:p/>
@@ -295,7 +295,6 @@
           <w:docPartUnique/>
         </w:docPartObj>
       </w:sdtPr>
-      <w:sdtEndPr/>
       <w:sdtContent>
         <w:p>
           <w:pPr>
@@ -1996,9 +1995,6 @@
         <w:t>scenariile de utilizare</w:t>
       </w:r>
       <w:r>
-        <w:t xml:space="preserve"> </w:t>
-      </w:r>
-      <w:r>
         <w:t>atât al userului care încarcă și pornește prelucrarea imaginii, cât și a modulului de interpretare, care cere accesul la date.</w:t>
       </w:r>
     </w:p>
@@ -2036,9 +2032,6 @@
         <w:t>Firma de programatori</w:t>
       </w:r>
       <w:bookmarkEnd w:id="3"/>
-      <w:r>
-        <w:t xml:space="preserve"> </w:t>
-      </w:r>
     </w:p>
     <w:p>
       <w:r>
@@ -2225,28 +2218,16 @@
         <w:ind w:left="720" w:firstLine="720"/>
       </w:pPr>
       <w:r>
-        <w:rPr>
-          <w:lang w:val="ro-MD"/>
-        </w:rPr>
         <w:t>Încarcarea</w:t>
       </w:r>
       <w:r>
-        <w:rPr>
-          <w:lang w:val="ro-MD"/>
-        </w:rPr>
         <w:t xml:space="preserve"> în aplicație a unei imagini de pe propriul PC pe</w:t>
       </w:r>
       <w:r>
-        <w:rPr>
-          <w:lang w:val="ro-MD"/>
-        </w:rPr>
         <w:t>ntru procesare, eventual si convertire la un format procesabil daca e posibil</w:t>
       </w:r>
       <w:r>
         <w:t>.</w:t>
-      </w:r>
-      <w:r>
-        <w:t xml:space="preserve"> </w:t>
       </w:r>
     </w:p>
     <w:p>
@@ -2317,7 +2298,6 @@
       <w:r>
         <w:rPr>
           <w:i/>
-          <w:lang w:val="ro-MD"/>
         </w:rPr>
         <w:t>Load image</w:t>
       </w:r>
@@ -2325,25 +2305,179 @@
         <w:rPr>
           <w:lang w:val="en-US"/>
         </w:rPr>
-        <w:t xml:space="preserve"> după apăsarea cărui</w:t>
-      </w:r>
+        <w:t xml:space="preserve"> </w:t>
+      </w:r>
+      <w:proofErr w:type="spellStart"/>
       <w:r>
         <w:rPr>
           <w:lang w:val="en-US"/>
         </w:rPr>
-        <w:t>a va apărea un dialog de deschidere de fișiere (cu filtru p</w:t>
-      </w:r>
+        <w:t>după</w:t>
+      </w:r>
+      <w:proofErr w:type="spellEnd"/>
       <w:r>
         <w:rPr>
           <w:lang w:val="en-US"/>
         </w:rPr>
-        <w:t>er tip</w:t>
-      </w:r>
+        <w:t xml:space="preserve"> </w:t>
+      </w:r>
+      <w:proofErr w:type="spellStart"/>
       <w:r>
         <w:rPr>
           <w:lang w:val="en-US"/>
         </w:rPr>
-        <w:t>urile de imagini acceptate: .</w:t>
+        <w:t>apăsarea</w:t>
+      </w:r>
+      <w:proofErr w:type="spellEnd"/>
+      <w:r>
+        <w:rPr>
+          <w:lang w:val="en-US"/>
+        </w:rPr>
+        <w:t xml:space="preserve"> </w:t>
+      </w:r>
+      <w:proofErr w:type="spellStart"/>
+      <w:r>
+        <w:rPr>
+          <w:lang w:val="en-US"/>
+        </w:rPr>
+        <w:t>cărui</w:t>
+      </w:r>
+      <w:r>
+        <w:rPr>
+          <w:lang w:val="en-US"/>
+        </w:rPr>
+        <w:t>a</w:t>
+      </w:r>
+      <w:proofErr w:type="spellEnd"/>
+      <w:r>
+        <w:rPr>
+          <w:lang w:val="en-US"/>
+        </w:rPr>
+        <w:t xml:space="preserve"> </w:t>
+      </w:r>
+      <w:proofErr w:type="spellStart"/>
+      <w:r>
+        <w:rPr>
+          <w:lang w:val="en-US"/>
+        </w:rPr>
+        <w:t>va</w:t>
+      </w:r>
+      <w:proofErr w:type="spellEnd"/>
+      <w:r>
+        <w:rPr>
+          <w:lang w:val="en-US"/>
+        </w:rPr>
+        <w:t xml:space="preserve"> </w:t>
+      </w:r>
+      <w:proofErr w:type="spellStart"/>
+      <w:r>
+        <w:rPr>
+          <w:lang w:val="en-US"/>
+        </w:rPr>
+        <w:t>apărea</w:t>
+      </w:r>
+      <w:proofErr w:type="spellEnd"/>
+      <w:r>
+        <w:rPr>
+          <w:lang w:val="en-US"/>
+        </w:rPr>
+        <w:t xml:space="preserve"> un dialog de </w:t>
+      </w:r>
+      <w:proofErr w:type="spellStart"/>
+      <w:r>
+        <w:rPr>
+          <w:lang w:val="en-US"/>
+        </w:rPr>
+        <w:t>deschidere</w:t>
+      </w:r>
+      <w:proofErr w:type="spellEnd"/>
+      <w:r>
+        <w:rPr>
+          <w:lang w:val="en-US"/>
+        </w:rPr>
+        <w:t xml:space="preserve"> de </w:t>
+      </w:r>
+      <w:proofErr w:type="spellStart"/>
+      <w:r>
+        <w:rPr>
+          <w:lang w:val="en-US"/>
+        </w:rPr>
+        <w:t>fișiere</w:t>
+      </w:r>
+      <w:proofErr w:type="spellEnd"/>
+      <w:r>
+        <w:rPr>
+          <w:lang w:val="en-US"/>
+        </w:rPr>
+        <w:t xml:space="preserve"> (cu </w:t>
+      </w:r>
+      <w:proofErr w:type="spellStart"/>
+      <w:r>
+        <w:rPr>
+          <w:lang w:val="en-US"/>
+        </w:rPr>
+        <w:t>filtru</w:t>
+      </w:r>
+      <w:proofErr w:type="spellEnd"/>
+      <w:r>
+        <w:rPr>
+          <w:lang w:val="en-US"/>
+        </w:rPr>
+        <w:t xml:space="preserve"> p</w:t>
+      </w:r>
+      <w:r>
+        <w:rPr>
+          <w:lang w:val="en-US"/>
+        </w:rPr>
+        <w:t xml:space="preserve">er </w:t>
+      </w:r>
+      <w:proofErr w:type="spellStart"/>
+      <w:r>
+        <w:rPr>
+          <w:lang w:val="en-US"/>
+        </w:rPr>
+        <w:t>tip</w:t>
+      </w:r>
+      <w:r>
+        <w:rPr>
+          <w:lang w:val="en-US"/>
+        </w:rPr>
+        <w:t>urile</w:t>
+      </w:r>
+      <w:proofErr w:type="spellEnd"/>
+      <w:r>
+        <w:rPr>
+          <w:lang w:val="en-US"/>
+        </w:rPr>
+        <w:t xml:space="preserve"> de </w:t>
+      </w:r>
+      <w:proofErr w:type="spellStart"/>
+      <w:r>
+        <w:rPr>
+          <w:lang w:val="en-US"/>
+        </w:rPr>
+        <w:t>imagini</w:t>
+      </w:r>
+      <w:proofErr w:type="spellEnd"/>
+      <w:r>
+        <w:rPr>
+          <w:lang w:val="en-US"/>
+        </w:rPr>
+        <w:t xml:space="preserve"> </w:t>
+      </w:r>
+      <w:proofErr w:type="spellStart"/>
+      <w:r>
+        <w:rPr>
+          <w:lang w:val="en-US"/>
+        </w:rPr>
+        <w:t>acceptate</w:t>
+      </w:r>
+      <w:proofErr w:type="spellEnd"/>
+      <w:r>
+        <w:rPr>
+          <w:lang w:val="en-US"/>
+        </w:rPr>
+        <w:t>: .</w:t>
       </w:r>
       <w:r>
         <w:rPr>
@@ -2378,6 +2512,7 @@
         </w:rPr>
         <w:t>, .</w:t>
       </w:r>
+      <w:proofErr w:type="spellStart"/>
       <w:r>
         <w:rPr>
           <w:b/>
@@ -2385,6 +2520,7 @@
         </w:rPr>
         <w:t>png</w:t>
       </w:r>
+      <w:proofErr w:type="spellEnd"/>
       <w:r>
         <w:rPr>
           <w:lang w:val="en-US"/>
@@ -2407,50 +2543,27 @@
         <w:t xml:space="preserve">Utilizatorul </w:t>
       </w:r>
       <w:r>
-        <w:t xml:space="preserve"> </w:t>
-      </w:r>
-      <w:r>
-        <w:rPr>
-          <w:lang w:val="ro-MD"/>
-        </w:rPr>
         <w:t xml:space="preserve">alege imaginea dorită dând </w:t>
       </w:r>
       <w:r>
         <w:rPr>
           <w:i/>
-          <w:lang w:val="ro-MD"/>
         </w:rPr>
         <w:t xml:space="preserve">dublu </w:t>
       </w:r>
       <w:r>
-        <w:rPr>
-          <w:lang w:val="ro-MD"/>
-        </w:rPr>
         <w:t>click pe aceasta sau selectând-o și apăsând</w:t>
       </w:r>
       <w:r>
-        <w:rPr>
-          <w:lang w:val="en-US"/>
-        </w:rPr>
-        <w:t xml:space="preserve"> </w:t>
-      </w:r>
-      <w:r>
-        <w:rPr>
-          <w:lang w:val="ro-MD"/>
-        </w:rPr>
         <w:t xml:space="preserve">butonul </w:t>
       </w:r>
       <w:r>
         <w:rPr>
           <w:i/>
-          <w:lang w:val="ro-MD"/>
         </w:rPr>
         <w:t>Choose</w:t>
       </w:r>
       <w:r>
-        <w:rPr>
-          <w:lang w:val="ro-MD"/>
-        </w:rPr>
         <w:t>.</w:t>
       </w:r>
     </w:p>
@@ -2483,10 +2596,13 @@
         <w:t xml:space="preserve">și reprezentată </w:t>
       </w:r>
       <w:r>
-        <w:t>în memorie.</w:t>
-      </w:r>
-      <w:r>
-        <w:t xml:space="preserve"> </w:t>
+        <w:t>în memorie</w:t>
+      </w:r>
+      <w:r>
+        <w:t xml:space="preserve"> (convertită într-un format intern)</w:t>
+      </w:r>
+      <w:r>
+        <w:t>.</w:t>
       </w:r>
     </w:p>
     <w:p>
@@ -2498,6 +2614,7 @@
         </w:numPr>
       </w:pPr>
       <w:r>
+        <w:lastRenderedPageBreak/>
         <w:t>Utilizatorul a terminat de încărcat imaginea în aplicație și informații despre aceasta îi vor fi afișate în fereastra deschisă (inclusiv imaginea).</w:t>
       </w:r>
     </w:p>
@@ -2541,7 +2658,13 @@
         <w:t xml:space="preserve">ci alt tip de fișier, </w:t>
       </w:r>
       <w:r>
-        <w:t>acest lucru va fi testat și i se va afișa un mesaj corespunzător („</w:t>
+        <w:t>acest lucru va fi testat</w:t>
+      </w:r>
+      <w:r>
+        <w:t xml:space="preserve"> în timpul validării</w:t>
+      </w:r>
+      <w:r>
+        <w:t xml:space="preserve"> și i se va afișa un mesaj corespunzător („</w:t>
       </w:r>
       <w:r>
         <w:rPr>
@@ -2655,9 +2778,6 @@
         <w:t>2</w:t>
       </w:r>
       <w:r>
-        <w:t xml:space="preserve"> </w:t>
-      </w:r>
-      <w:r>
         <w:t>Procesarea i</w:t>
       </w:r>
       <w:r>
@@ -2704,31 +2824,16 @@
         <w:t>5.1</w:t>
       </w:r>
       <w:r>
-        <w:rPr>
-          <w:lang w:val="ro-MD"/>
-        </w:rPr>
         <w:t xml:space="preserve"> se vor extrage info</w:t>
       </w:r>
       <w:r>
-        <w:rPr>
-          <w:lang w:val="ro-MD"/>
-        </w:rPr>
         <w:t>r</w:t>
       </w:r>
       <w:r>
-        <w:rPr>
-          <w:lang w:val="ro-MD"/>
-        </w:rPr>
         <w:t>m</w:t>
       </w:r>
       <w:r>
-        <w:rPr>
-          <w:lang w:val="ro-MD"/>
-        </w:rPr>
         <w:t>ațiile digitale necesare</w:t>
-      </w:r>
-      <w:r>
-        <w:t xml:space="preserve"> </w:t>
       </w:r>
       <w:r>
         <w:rPr>
@@ -2833,9 +2938,6 @@
           <w:ilvl w:val="0"/>
           <w:numId w:val="19"/>
         </w:numPr>
-        <w:rPr>
-          <w:lang w:val="ro-MD"/>
-        </w:rPr>
       </w:pPr>
       <w:r>
         <w:t xml:space="preserve">Folosind un </w:t>
@@ -2857,9 +2959,6 @@
           <w:ilvl w:val="2"/>
           <w:numId w:val="19"/>
         </w:numPr>
-        <w:rPr>
-          <w:lang w:val="ro-MD"/>
-        </w:rPr>
       </w:pPr>
       <w:r>
         <w:t xml:space="preserve">Se va decupa imaginea în cel mai mic dreptunghi care cuprinde reprezentarea imaginii, având o dimensiune </w:t>
@@ -2874,19 +2973,7 @@
         <w:rPr>
           <w:i/>
         </w:rPr>
-        <w:t xml:space="preserve"> </w:t>
-      </w:r>
-      <w:r>
-        <w:rPr>
-          <w:i/>
-        </w:rPr>
         <w:t>x</w:t>
-      </w:r>
-      <w:r>
-        <w:rPr>
-          <w:i/>
-        </w:rPr>
-        <w:t xml:space="preserve"> </w:t>
       </w:r>
       <w:r>
         <w:rPr>
@@ -2922,7 +3009,19 @@
         <w:t>clusterizată</w:t>
       </w:r>
       <w:r>
-        <w:t xml:space="preserve"> în doar două culori – alb și negru, pentru a ușura identificarea segmentelor și a elimina micile imperfecțiuni.</w:t>
+        <w:t xml:space="preserve"> în doar două culori – alb și negru,</w:t>
+      </w:r>
+      <w:r>
+        <w:t xml:space="preserve"> eventual cu transpunerea și în funcție de grosimea liniilor,</w:t>
+      </w:r>
+      <w:r>
+        <w:t xml:space="preserve"> pentru a ușura identificarea segmentelor și a elimina micile imperfecțiuni</w:t>
+      </w:r>
+      <w:r>
+        <w:t xml:space="preserve"> (sau alte culori accidentale)</w:t>
+      </w:r>
+      <w:r>
+        <w:t>.</w:t>
       </w:r>
     </w:p>
     <w:p>
@@ -2946,12 +3045,6 @@
         <w:t>segmentizarea</w:t>
       </w:r>
       <w:r>
-        <w:rPr>
-          <w:i/>
-        </w:rPr>
-        <w:t xml:space="preserve"> </w:t>
-      </w:r>
-      <w:r>
         <w:t>imaginii și identificarea următoarelor elemente</w:t>
       </w:r>
       <w:r>
@@ -2977,20 +3070,12 @@
           <w:ilvl w:val="0"/>
           <w:numId w:val="20"/>
         </w:numPr>
-        <w:rPr>
-          <w:lang w:val="ro-MD"/>
-        </w:rPr>
-      </w:pPr>
-      <w:r>
-        <w:rPr>
-          <w:lang w:val="ro-MD"/>
-        </w:rPr>
+      </w:pPr>
+      <w:r>
+        <w:lastRenderedPageBreak/>
         <w:t>p</w:t>
       </w:r>
       <w:r>
-        <w:rPr>
-          <w:lang w:val="ro-MD"/>
-        </w:rPr>
         <w:t>ereți</w:t>
       </w:r>
     </w:p>
@@ -3001,21 +3086,9 @@
           <w:ilvl w:val="0"/>
           <w:numId w:val="20"/>
         </w:numPr>
-        <w:rPr>
-          <w:lang w:val="ro-MD"/>
-        </w:rPr>
-      </w:pPr>
-      <w:r>
-        <w:rPr>
-          <w:lang w:val="ro-MD"/>
-        </w:rPr>
+      </w:pPr>
+      <w:r>
         <w:t>uși</w:t>
-      </w:r>
-      <w:r>
-        <w:rPr>
-          <w:lang w:val="ro-MD"/>
-        </w:rPr>
-        <w:t xml:space="preserve"> </w:t>
       </w:r>
     </w:p>
     <w:p>
@@ -3025,14 +3098,8 @@
           <w:ilvl w:val="0"/>
           <w:numId w:val="20"/>
         </w:numPr>
-        <w:rPr>
-          <w:lang w:val="ro-MD"/>
-        </w:rPr>
-      </w:pPr>
-      <w:r>
-        <w:rPr>
-          <w:lang w:val="ro-MD"/>
-        </w:rPr>
+      </w:pPr>
+      <w:r>
         <w:t>ferestre</w:t>
       </w:r>
     </w:p>
@@ -3043,15 +3110,8 @@
           <w:ilvl w:val="0"/>
           <w:numId w:val="20"/>
         </w:numPr>
-        <w:rPr>
-          <w:lang w:val="ro-MD"/>
-        </w:rPr>
-      </w:pPr>
-      <w:r>
-        <w:rPr>
-          <w:lang w:val="ro-MD"/>
-        </w:rPr>
-        <w:lastRenderedPageBreak/>
+      </w:pPr>
+      <w:r>
         <w:t>scări</w:t>
       </w:r>
     </w:p>
@@ -3062,14 +3122,8 @@
           <w:ilvl w:val="0"/>
           <w:numId w:val="20"/>
         </w:numPr>
-        <w:rPr>
-          <w:lang w:val="ro-MD"/>
-        </w:rPr>
-      </w:pPr>
-      <w:r>
-        <w:rPr>
-          <w:lang w:val="ro-MD"/>
-        </w:rPr>
+      </w:pPr>
+      <w:r>
         <w:t>lifturi.</w:t>
       </w:r>
     </w:p>
@@ -3080,27 +3134,17 @@
           <w:ilvl w:val="2"/>
           <w:numId w:val="19"/>
         </w:numPr>
-        <w:rPr>
-          <w:lang w:val="ro-MD"/>
-        </w:rPr>
-      </w:pPr>
-      <w:r>
-        <w:rPr>
-          <w:lang w:val="ro-MD"/>
-        </w:rPr>
+      </w:pPr>
+      <w:r>
         <w:t xml:space="preserve">Identificarea va consta în specificarea </w:t>
       </w:r>
       <w:r>
         <w:rPr>
           <w:i/>
-          <w:lang w:val="ro-MD"/>
         </w:rPr>
         <w:t>coordonatelor relative</w:t>
       </w:r>
       <w:r>
-        <w:rPr>
-          <w:lang w:val="ro-MD"/>
-        </w:rPr>
         <w:t xml:space="preserve"> (în funcție de dimensiunile dreptunghiului calculat la pasul anterior).</w:t>
       </w:r>
     </w:p>
@@ -3283,9 +3327,6 @@
         <w:t>5.3</w:t>
       </w:r>
       <w:r>
-        <w:t xml:space="preserve"> </w:t>
-      </w:r>
-      <w:r>
         <w:t>Procesarea</w:t>
       </w:r>
       <w:r>
@@ -3392,6 +3433,7 @@
         </w:numPr>
       </w:pPr>
       <w:r>
+        <w:lastRenderedPageBreak/>
         <w:t>Modulul curent verifică dacă a existat</w:t>
       </w:r>
       <w:r>
@@ -3413,7 +3455,6 @@
         </w:numPr>
       </w:pPr>
       <w:r>
-        <w:lastRenderedPageBreak/>
         <w:t>Dacă a existat, îi va returna aplicației externe modelul de imagine procesată pentru a o folosi / interpreta</w:t>
       </w:r>
     </w:p>
@@ -3564,8 +3605,8 @@
 </file>
 
 <file path=word/numbering.xml><?xml version="1.0" encoding="utf-8"?>
-<w:numbering xmlns:wpc="http://schemas.microsoft.com/office/word/2010/wordprocessingCanvas" xmlns:cx="http://schemas.microsoft.com/office/drawing/2014/chartex" xmlns:cx1="http://schemas.microsoft.com/office/drawing/2015/9/8/chartex" xmlns:cx2="http://schemas.microsoft.com/office/drawing/2015/10/21/chartex" xmlns:mc="http://schemas.openxmlformats.org/markup-compatibility/2006" xmlns:o="urn:schemas-microsoft-com:office:office" xmlns:r="http://schemas.openxmlformats.org/officeDocument/2006/relationships" xmlns:m="http://schemas.openxmlformats.org/officeDocument/2006/math" xmlns:v="urn:schemas-microsoft-com:vml" xmlns:wp14="http://schemas.microsoft.com/office/word/2010/wordprocessingDrawing" xmlns:wp="http://schemas.openxmlformats.org/drawingml/2006/wordprocessingDrawing" xmlns:w10="urn:schemas-microsoft-com:office:word" xmlns:w="http://schemas.openxmlformats.org/wordprocessingml/2006/main" xmlns:w14="http://schemas.microsoft.com/office/word/2010/wordml" xmlns:w15="http://schemas.microsoft.com/office/word/2012/wordml" xmlns:w16se="http://schemas.microsoft.com/office/word/2015/wordml/symex" xmlns:wpg="http://schemas.microsoft.com/office/word/2010/wordprocessingGroup" xmlns:wpi="http://schemas.microsoft.com/office/word/2010/wordprocessingInk" xmlns:wne="http://schemas.microsoft.com/office/word/2006/wordml" xmlns:wps="http://schemas.microsoft.com/office/word/2010/wordprocessingShape" mc:Ignorable="w14 w15 w16se wp14">
-  <w:abstractNum w:abstractNumId="0" w15:restartNumberingAfterBreak="0">
+<w:numbering xmlns:ve="http://schemas.openxmlformats.org/markup-compatibility/2006" xmlns:o="urn:schemas-microsoft-com:office:office" xmlns:r="http://schemas.openxmlformats.org/officeDocument/2006/relationships" xmlns:m="http://schemas.openxmlformats.org/officeDocument/2006/math" xmlns:v="urn:schemas-microsoft-com:vml" xmlns:wp="http://schemas.openxmlformats.org/drawingml/2006/wordprocessingDrawing" xmlns:w10="urn:schemas-microsoft-com:office:word" xmlns:w="http://schemas.openxmlformats.org/wordprocessingml/2006/main" xmlns:wne="http://schemas.microsoft.com/office/word/2006/wordml">
+  <w:abstractNum w:abstractNumId="0">
     <w:nsid w:val="103457DB"/>
     <w:multiLevelType w:val="hybridMultilevel"/>
     <w:tmpl w:val="6B726072"/>
@@ -3678,7 +3719,7 @@
       </w:rPr>
     </w:lvl>
   </w:abstractNum>
-  <w:abstractNum w:abstractNumId="1" w15:restartNumberingAfterBreak="0">
+  <w:abstractNum w:abstractNumId="1">
     <w:nsid w:val="148265D3"/>
     <w:multiLevelType w:val="multilevel"/>
     <w:tmpl w:val="204A27BA"/>
@@ -3799,7 +3840,7 @@
       </w:rPr>
     </w:lvl>
   </w:abstractNum>
-  <w:abstractNum w:abstractNumId="2" w15:restartNumberingAfterBreak="0">
+  <w:abstractNum w:abstractNumId="2">
     <w:nsid w:val="18400C56"/>
     <w:multiLevelType w:val="hybridMultilevel"/>
     <w:tmpl w:val="3F3A1B08"/>
@@ -3912,7 +3953,7 @@
       </w:rPr>
     </w:lvl>
   </w:abstractNum>
-  <w:abstractNum w:abstractNumId="3" w15:restartNumberingAfterBreak="0">
+  <w:abstractNum w:abstractNumId="3">
     <w:nsid w:val="1A78124B"/>
     <w:multiLevelType w:val="hybridMultilevel"/>
     <w:tmpl w:val="0D863E60"/>
@@ -4025,7 +4066,7 @@
       </w:rPr>
     </w:lvl>
   </w:abstractNum>
-  <w:abstractNum w:abstractNumId="4" w15:restartNumberingAfterBreak="0">
+  <w:abstractNum w:abstractNumId="4">
     <w:nsid w:val="267873EF"/>
     <w:multiLevelType w:val="multilevel"/>
     <w:tmpl w:val="204A27BA"/>
@@ -4146,7 +4187,7 @@
       </w:rPr>
     </w:lvl>
   </w:abstractNum>
-  <w:abstractNum w:abstractNumId="5" w15:restartNumberingAfterBreak="0">
+  <w:abstractNum w:abstractNumId="5">
     <w:nsid w:val="2BFC111E"/>
     <w:multiLevelType w:val="hybridMultilevel"/>
     <w:tmpl w:val="E1D408C2"/>
@@ -4259,7 +4300,7 @@
       </w:rPr>
     </w:lvl>
   </w:abstractNum>
-  <w:abstractNum w:abstractNumId="6" w15:restartNumberingAfterBreak="0">
+  <w:abstractNum w:abstractNumId="6">
     <w:nsid w:val="315F3E41"/>
     <w:multiLevelType w:val="hybridMultilevel"/>
     <w:tmpl w:val="FD7041E2"/>
@@ -4372,7 +4413,7 @@
       </w:rPr>
     </w:lvl>
   </w:abstractNum>
-  <w:abstractNum w:abstractNumId="7" w15:restartNumberingAfterBreak="0">
+  <w:abstractNum w:abstractNumId="7">
     <w:nsid w:val="3292476A"/>
     <w:multiLevelType w:val="hybridMultilevel"/>
     <w:tmpl w:val="F10CE4E6"/>
@@ -4485,7 +4526,7 @@
       </w:rPr>
     </w:lvl>
   </w:abstractNum>
-  <w:abstractNum w:abstractNumId="8" w15:restartNumberingAfterBreak="0">
+  <w:abstractNum w:abstractNumId="8">
     <w:nsid w:val="33F02E79"/>
     <w:multiLevelType w:val="hybridMultilevel"/>
     <w:tmpl w:val="38BA8036"/>
@@ -4598,7 +4639,7 @@
       </w:rPr>
     </w:lvl>
   </w:abstractNum>
-  <w:abstractNum w:abstractNumId="9" w15:restartNumberingAfterBreak="0">
+  <w:abstractNum w:abstractNumId="9">
     <w:nsid w:val="35443E82"/>
     <w:multiLevelType w:val="hybridMultilevel"/>
     <w:tmpl w:val="6F7A27BA"/>
@@ -4711,7 +4752,7 @@
       </w:rPr>
     </w:lvl>
   </w:abstractNum>
-  <w:abstractNum w:abstractNumId="10" w15:restartNumberingAfterBreak="0">
+  <w:abstractNum w:abstractNumId="10">
     <w:nsid w:val="3D3E26F7"/>
     <w:multiLevelType w:val="hybridMultilevel"/>
     <w:tmpl w:val="8ECE2054"/>
@@ -4824,7 +4865,7 @@
       </w:rPr>
     </w:lvl>
   </w:abstractNum>
-  <w:abstractNum w:abstractNumId="11" w15:restartNumberingAfterBreak="0">
+  <w:abstractNum w:abstractNumId="11">
     <w:nsid w:val="494942E8"/>
     <w:multiLevelType w:val="hybridMultilevel"/>
     <w:tmpl w:val="F524F798"/>
@@ -4910,7 +4951,7 @@
       </w:pPr>
     </w:lvl>
   </w:abstractNum>
-  <w:abstractNum w:abstractNumId="12" w15:restartNumberingAfterBreak="0">
+  <w:abstractNum w:abstractNumId="12">
     <w:nsid w:val="4DED3341"/>
     <w:multiLevelType w:val="hybridMultilevel"/>
     <w:tmpl w:val="F25092DE"/>
@@ -5023,7 +5064,7 @@
       </w:rPr>
     </w:lvl>
   </w:abstractNum>
-  <w:abstractNum w:abstractNumId="13" w15:restartNumberingAfterBreak="0">
+  <w:abstractNum w:abstractNumId="13">
     <w:nsid w:val="50517E90"/>
     <w:multiLevelType w:val="hybridMultilevel"/>
     <w:tmpl w:val="3760CE5E"/>
@@ -5136,7 +5177,7 @@
       </w:rPr>
     </w:lvl>
   </w:abstractNum>
-  <w:abstractNum w:abstractNumId="14" w15:restartNumberingAfterBreak="0">
+  <w:abstractNum w:abstractNumId="14">
     <w:nsid w:val="52AC50A6"/>
     <w:multiLevelType w:val="hybridMultilevel"/>
     <w:tmpl w:val="77BCEA02"/>
@@ -5249,7 +5290,7 @@
       </w:rPr>
     </w:lvl>
   </w:abstractNum>
-  <w:abstractNum w:abstractNumId="15" w15:restartNumberingAfterBreak="0">
+  <w:abstractNum w:abstractNumId="15">
     <w:nsid w:val="58783C1B"/>
     <w:multiLevelType w:val="hybridMultilevel"/>
     <w:tmpl w:val="414A000A"/>
@@ -5338,7 +5379,7 @@
       </w:pPr>
     </w:lvl>
   </w:abstractNum>
-  <w:abstractNum w:abstractNumId="16" w15:restartNumberingAfterBreak="0">
+  <w:abstractNum w:abstractNumId="16">
     <w:nsid w:val="60E912DD"/>
     <w:multiLevelType w:val="hybridMultilevel"/>
     <w:tmpl w:val="75083EB2"/>
@@ -5427,7 +5468,7 @@
       </w:pPr>
     </w:lvl>
   </w:abstractNum>
-  <w:abstractNum w:abstractNumId="17" w15:restartNumberingAfterBreak="0">
+  <w:abstractNum w:abstractNumId="17">
     <w:nsid w:val="63005057"/>
     <w:multiLevelType w:val="hybridMultilevel"/>
     <w:tmpl w:val="A85442FE"/>
@@ -5540,7 +5581,7 @@
       </w:rPr>
     </w:lvl>
   </w:abstractNum>
-  <w:abstractNum w:abstractNumId="18" w15:restartNumberingAfterBreak="0">
+  <w:abstractNum w:abstractNumId="18">
     <w:nsid w:val="673F36FD"/>
     <w:multiLevelType w:val="multilevel"/>
     <w:tmpl w:val="7E284ACE"/>
@@ -5661,7 +5702,7 @@
       </w:rPr>
     </w:lvl>
   </w:abstractNum>
-  <w:abstractNum w:abstractNumId="19" w15:restartNumberingAfterBreak="0">
+  <w:abstractNum w:abstractNumId="19">
     <w:nsid w:val="6B586EFC"/>
     <w:multiLevelType w:val="multilevel"/>
     <w:tmpl w:val="414A000A"/>
@@ -5750,7 +5791,7 @@
       </w:pPr>
     </w:lvl>
   </w:abstractNum>
-  <w:abstractNum w:abstractNumId="20" w15:restartNumberingAfterBreak="0">
+  <w:abstractNum w:abstractNumId="20">
     <w:nsid w:val="6CE9699D"/>
     <w:multiLevelType w:val="multilevel"/>
     <w:tmpl w:val="7E284ACE"/>
@@ -5871,7 +5912,7 @@
       </w:rPr>
     </w:lvl>
   </w:abstractNum>
-  <w:abstractNum w:abstractNumId="21" w15:restartNumberingAfterBreak="0">
+  <w:abstractNum w:abstractNumId="21">
     <w:nsid w:val="734F7A39"/>
     <w:multiLevelType w:val="hybridMultilevel"/>
     <w:tmpl w:val="25B872D6"/>
@@ -5960,7 +6001,7 @@
       </w:pPr>
     </w:lvl>
   </w:abstractNum>
-  <w:abstractNum w:abstractNumId="22" w15:restartNumberingAfterBreak="0">
+  <w:abstractNum w:abstractNumId="22">
     <w:nsid w:val="7E433383"/>
     <w:multiLevelType w:val="hybridMultilevel"/>
     <w:tmpl w:val="F04AEC2A"/>
@@ -6146,7 +6187,7 @@
 </file>
 
 <file path=word/styles.xml><?xml version="1.0" encoding="utf-8"?>
-<w:styles xmlns:mc="http://schemas.openxmlformats.org/markup-compatibility/2006" xmlns:r="http://schemas.openxmlformats.org/officeDocument/2006/relationships" xmlns:w="http://schemas.openxmlformats.org/wordprocessingml/2006/main" xmlns:w14="http://schemas.microsoft.com/office/word/2010/wordml" xmlns:w15="http://schemas.microsoft.com/office/word/2012/wordml" xmlns:w16se="http://schemas.microsoft.com/office/word/2015/wordml/symex" mc:Ignorable="w14 w15 w16se">
+<w:styles xmlns:r="http://schemas.openxmlformats.org/officeDocument/2006/relationships" xmlns:w="http://schemas.openxmlformats.org/wordprocessingml/2006/main">
   <w:docDefaults>
     <w:rPrDefault>
       <w:rPr>
@@ -6162,379 +6203,144 @@
       </w:pPr>
     </w:pPrDefault>
   </w:docDefaults>
-  <w:latentStyles w:defLockedState="0" w:defUIPriority="99" w:defSemiHidden="0" w:defUnhideWhenUsed="0" w:defQFormat="0" w:count="372">
-    <w:lsdException w:name="Normal" w:uiPriority="0" w:qFormat="1"/>
-    <w:lsdException w:name="heading 1" w:uiPriority="9" w:qFormat="1"/>
-    <w:lsdException w:name="heading 2" w:semiHidden="1" w:uiPriority="9" w:unhideWhenUsed="1" w:qFormat="1"/>
-    <w:lsdException w:name="heading 3" w:semiHidden="1" w:uiPriority="9" w:unhideWhenUsed="1" w:qFormat="1"/>
-    <w:lsdException w:name="heading 4" w:semiHidden="1" w:uiPriority="9" w:unhideWhenUsed="1" w:qFormat="1"/>
-    <w:lsdException w:name="heading 5" w:semiHidden="1" w:uiPriority="9" w:unhideWhenUsed="1" w:qFormat="1"/>
-    <w:lsdException w:name="heading 6" w:semiHidden="1" w:uiPriority="9" w:unhideWhenUsed="1" w:qFormat="1"/>
-    <w:lsdException w:name="heading 7" w:semiHidden="1" w:uiPriority="9" w:unhideWhenUsed="1" w:qFormat="1"/>
-    <w:lsdException w:name="heading 8" w:semiHidden="1" w:uiPriority="9" w:unhideWhenUsed="1" w:qFormat="1"/>
-    <w:lsdException w:name="heading 9" w:semiHidden="1" w:uiPriority="9" w:unhideWhenUsed="1" w:qFormat="1"/>
-    <w:lsdException w:name="index 1" w:semiHidden="1" w:unhideWhenUsed="1"/>
-    <w:lsdException w:name="index 2" w:semiHidden="1" w:unhideWhenUsed="1"/>
-    <w:lsdException w:name="index 3" w:semiHidden="1" w:unhideWhenUsed="1"/>
-    <w:lsdException w:name="index 4" w:semiHidden="1" w:unhideWhenUsed="1"/>
-    <w:lsdException w:name="index 5" w:semiHidden="1" w:unhideWhenUsed="1"/>
-    <w:lsdException w:name="index 6" w:semiHidden="1" w:unhideWhenUsed="1"/>
-    <w:lsdException w:name="index 7" w:semiHidden="1" w:unhideWhenUsed="1"/>
-    <w:lsdException w:name="index 8" w:semiHidden="1" w:unhideWhenUsed="1"/>
-    <w:lsdException w:name="index 9" w:semiHidden="1" w:unhideWhenUsed="1"/>
-    <w:lsdException w:name="toc 1" w:semiHidden="1" w:uiPriority="39" w:unhideWhenUsed="1"/>
-    <w:lsdException w:name="toc 2" w:semiHidden="1" w:uiPriority="39" w:unhideWhenUsed="1"/>
-    <w:lsdException w:name="toc 3" w:semiHidden="1" w:uiPriority="39" w:unhideWhenUsed="1"/>
-    <w:lsdException w:name="toc 4" w:semiHidden="1" w:uiPriority="39" w:unhideWhenUsed="1"/>
-    <w:lsdException w:name="toc 5" w:semiHidden="1" w:uiPriority="39" w:unhideWhenUsed="1"/>
-    <w:lsdException w:name="toc 6" w:semiHidden="1" w:uiPriority="39" w:unhideWhenUsed="1"/>
-    <w:lsdException w:name="toc 7" w:semiHidden="1" w:uiPriority="39" w:unhideWhenUsed="1"/>
-    <w:lsdException w:name="toc 8" w:semiHidden="1" w:uiPriority="39" w:unhideWhenUsed="1"/>
-    <w:lsdException w:name="toc 9" w:semiHidden="1" w:uiPriority="39" w:unhideWhenUsed="1"/>
-    <w:lsdException w:name="Normal Indent" w:semiHidden="1" w:unhideWhenUsed="1"/>
-    <w:lsdException w:name="footnote text" w:semiHidden="1" w:unhideWhenUsed="1"/>
-    <w:lsdException w:name="annotation text" w:semiHidden="1" w:unhideWhenUsed="1"/>
-    <w:lsdException w:name="header" w:semiHidden="1" w:unhideWhenUsed="1"/>
-    <w:lsdException w:name="footer" w:semiHidden="1" w:unhideWhenUsed="1"/>
-    <w:lsdException w:name="index heading" w:semiHidden="1" w:unhideWhenUsed="1"/>
-    <w:lsdException w:name="caption" w:semiHidden="1" w:uiPriority="35" w:unhideWhenUsed="1" w:qFormat="1"/>
-    <w:lsdException w:name="table of figures" w:semiHidden="1" w:unhideWhenUsed="1"/>
-    <w:lsdException w:name="envelope address" w:semiHidden="1" w:unhideWhenUsed="1"/>
-    <w:lsdException w:name="envelope return" w:semiHidden="1" w:unhideWhenUsed="1"/>
-    <w:lsdException w:name="footnote reference" w:semiHidden="1" w:unhideWhenUsed="1"/>
-    <w:lsdException w:name="annotation reference" w:semiHidden="1" w:unhideWhenUsed="1"/>
-    <w:lsdException w:name="line number" w:semiHidden="1" w:unhideWhenUsed="1"/>
-    <w:lsdException w:name="page number" w:semiHidden="1" w:unhideWhenUsed="1"/>
-    <w:lsdException w:name="endnote reference" w:semiHidden="1" w:unhideWhenUsed="1"/>
-    <w:lsdException w:name="endnote text" w:semiHidden="1" w:unhideWhenUsed="1"/>
-    <w:lsdException w:name="table of authorities" w:semiHidden="1" w:unhideWhenUsed="1"/>
-    <w:lsdException w:name="macro" w:semiHidden="1" w:unhideWhenUsed="1"/>
-    <w:lsdException w:name="toa heading" w:semiHidden="1" w:unhideWhenUsed="1"/>
-    <w:lsdException w:name="List" w:semiHidden="1" w:unhideWhenUsed="1"/>
-    <w:lsdException w:name="List Bullet" w:semiHidden="1" w:unhideWhenUsed="1"/>
-    <w:lsdException w:name="List Number" w:semiHidden="1" w:unhideWhenUsed="1"/>
-    <w:lsdException w:name="List 2" w:semiHidden="1" w:unhideWhenUsed="1"/>
-    <w:lsdException w:name="List 3" w:semiHidden="1" w:unhideWhenUsed="1"/>
-    <w:lsdException w:name="List 4" w:semiHidden="1" w:unhideWhenUsed="1"/>
-    <w:lsdException w:name="List 5" w:semiHidden="1" w:unhideWhenUsed="1"/>
-    <w:lsdException w:name="List Bullet 2" w:semiHidden="1" w:unhideWhenUsed="1"/>
-    <w:lsdException w:name="List Bullet 3" w:semiHidden="1" w:unhideWhenUsed="1"/>
-    <w:lsdException w:name="List Bullet 4" w:semiHidden="1" w:unhideWhenUsed="1"/>
-    <w:lsdException w:name="List Bullet 5" w:semiHidden="1" w:unhideWhenUsed="1"/>
-    <w:lsdException w:name="List Number 2" w:semiHidden="1" w:unhideWhenUsed="1"/>
-    <w:lsdException w:name="List Number 3" w:semiHidden="1" w:unhideWhenUsed="1"/>
-    <w:lsdException w:name="List Number 4" w:semiHidden="1" w:unhideWhenUsed="1"/>
-    <w:lsdException w:name="List Number 5" w:semiHidden="1" w:unhideWhenUsed="1"/>
-    <w:lsdException w:name="Title" w:uiPriority="10" w:qFormat="1"/>
-    <w:lsdException w:name="Closing" w:semiHidden="1" w:unhideWhenUsed="1"/>
-    <w:lsdException w:name="Signature" w:semiHidden="1" w:unhideWhenUsed="1"/>
-    <w:lsdException w:name="Default Paragraph Font" w:semiHidden="1" w:uiPriority="1" w:unhideWhenUsed="1"/>
-    <w:lsdException w:name="Body Text" w:semiHidden="1" w:unhideWhenUsed="1"/>
-    <w:lsdException w:name="Body Text Indent" w:semiHidden="1" w:unhideWhenUsed="1"/>
-    <w:lsdException w:name="List Continue" w:semiHidden="1" w:unhideWhenUsed="1"/>
-    <w:lsdException w:name="List Continue 2" w:semiHidden="1" w:unhideWhenUsed="1"/>
-    <w:lsdException w:name="List Continue 3" w:semiHidden="1" w:unhideWhenUsed="1"/>
-    <w:lsdException w:name="List Continue 4" w:semiHidden="1" w:unhideWhenUsed="1"/>
-    <w:lsdException w:name="List Continue 5" w:semiHidden="1" w:unhideWhenUsed="1"/>
-    <w:lsdException w:name="Message Header" w:semiHidden="1" w:unhideWhenUsed="1"/>
-    <w:lsdException w:name="Subtitle" w:uiPriority="11" w:qFormat="1"/>
-    <w:lsdException w:name="Salutation" w:semiHidden="1" w:unhideWhenUsed="1"/>
-    <w:lsdException w:name="Date" w:semiHidden="1" w:unhideWhenUsed="1"/>
-    <w:lsdException w:name="Body Text First Indent" w:semiHidden="1" w:unhideWhenUsed="1"/>
-    <w:lsdException w:name="Body Text First Indent 2" w:semiHidden="1" w:unhideWhenUsed="1"/>
-    <w:lsdException w:name="Note Heading" w:semiHidden="1" w:unhideWhenUsed="1"/>
-    <w:lsdException w:name="Body Text 2" w:semiHidden="1" w:unhideWhenUsed="1"/>
-    <w:lsdException w:name="Body Text 3" w:semiHidden="1" w:unhideWhenUsed="1"/>
-    <w:lsdException w:name="Body Text Indent 2" w:semiHidden="1" w:unhideWhenUsed="1"/>
-    <w:lsdException w:name="Body Text Indent 3" w:semiHidden="1" w:unhideWhenUsed="1"/>
-    <w:lsdException w:name="Block Text" w:semiHidden="1" w:unhideWhenUsed="1"/>
-    <w:lsdException w:name="Hyperlink" w:semiHidden="1" w:unhideWhenUsed="1"/>
-    <w:lsdException w:name="FollowedHyperlink" w:semiHidden="1" w:unhideWhenUsed="1"/>
-    <w:lsdException w:name="Strong" w:uiPriority="22" w:qFormat="1"/>
-    <w:lsdException w:name="Emphasis" w:uiPriority="20" w:qFormat="1"/>
-    <w:lsdException w:name="Document Map" w:semiHidden="1" w:unhideWhenUsed="1"/>
-    <w:lsdException w:name="Plain Text" w:semiHidden="1" w:unhideWhenUsed="1"/>
-    <w:lsdException w:name="E-mail Signature" w:semiHidden="1" w:unhideWhenUsed="1"/>
-    <w:lsdException w:name="HTML Top of Form" w:semiHidden="1" w:unhideWhenUsed="1"/>
-    <w:lsdException w:name="HTML Bottom of Form" w:semiHidden="1" w:unhideWhenUsed="1"/>
-    <w:lsdException w:name="Normal (Web)" w:semiHidden="1" w:unhideWhenUsed="1"/>
-    <w:lsdException w:name="HTML Acronym" w:semiHidden="1" w:unhideWhenUsed="1"/>
-    <w:lsdException w:name="HTML Address" w:semiHidden="1" w:unhideWhenUsed="1"/>
-    <w:lsdException w:name="HTML Cite" w:semiHidden="1" w:unhideWhenUsed="1"/>
-    <w:lsdException w:name="HTML Code" w:semiHidden="1" w:unhideWhenUsed="1"/>
-    <w:lsdException w:name="HTML Definition" w:semiHidden="1" w:unhideWhenUsed="1"/>
-    <w:lsdException w:name="HTML Keyboard" w:semiHidden="1" w:unhideWhenUsed="1"/>
-    <w:lsdException w:name="HTML Preformatted" w:semiHidden="1" w:unhideWhenUsed="1"/>
-    <w:lsdException w:name="HTML Sample" w:semiHidden="1" w:unhideWhenUsed="1"/>
-    <w:lsdException w:name="HTML Typewriter" w:semiHidden="1" w:unhideWhenUsed="1"/>
-    <w:lsdException w:name="HTML Variable" w:semiHidden="1" w:unhideWhenUsed="1"/>
-    <w:lsdException w:name="Normal Table" w:semiHidden="1" w:unhideWhenUsed="1"/>
-    <w:lsdException w:name="annotation subject" w:semiHidden="1" w:unhideWhenUsed="1"/>
-    <w:lsdException w:name="No List" w:semiHidden="1" w:unhideWhenUsed="1"/>
-    <w:lsdException w:name="Outline List 1" w:semiHidden="1" w:unhideWhenUsed="1"/>
-    <w:lsdException w:name="Outline List 2" w:semiHidden="1" w:unhideWhenUsed="1"/>
-    <w:lsdException w:name="Outline List 3" w:semiHidden="1" w:unhideWhenUsed="1"/>
-    <w:lsdException w:name="Table Simple 1" w:semiHidden="1" w:unhideWhenUsed="1"/>
-    <w:lsdException w:name="Table Simple 2" w:semiHidden="1" w:unhideWhenUsed="1"/>
-    <w:lsdException w:name="Table Simple 3" w:semiHidden="1" w:unhideWhenUsed="1"/>
-    <w:lsdException w:name="Table Classic 1" w:semiHidden="1" w:unhideWhenUsed="1"/>
-    <w:lsdException w:name="Table Classic 2" w:semiHidden="1" w:unhideWhenUsed="1"/>
-    <w:lsdException w:name="Table Classic 3" w:semiHidden="1" w:unhideWhenUsed="1"/>
-    <w:lsdException w:name="Table Classic 4" w:semiHidden="1" w:unhideWhenUsed="1"/>
-    <w:lsdException w:name="Table Colorful 1" w:semiHidden="1" w:unhideWhenUsed="1"/>
-    <w:lsdException w:name="Table Colorful 2" w:semiHidden="1" w:unhideWhenUsed="1"/>
-    <w:lsdException w:name="Table Colorful 3" w:semiHidden="1" w:unhideWhenUsed="1"/>
-    <w:lsdException w:name="Table Columns 1" w:semiHidden="1" w:unhideWhenUsed="1"/>
-    <w:lsdException w:name="Table Columns 2" w:semiHidden="1" w:unhideWhenUsed="1"/>
-    <w:lsdException w:name="Table Columns 3" w:semiHidden="1" w:unhideWhenUsed="1"/>
-    <w:lsdException w:name="Table Columns 4" w:semiHidden="1" w:unhideWhenUsed="1"/>
-    <w:lsdException w:name="Table Columns 5" w:semiHidden="1" w:unhideWhenUsed="1"/>
-    <w:lsdException w:name="Table Grid 1" w:semiHidden="1" w:unhideWhenUsed="1"/>
-    <w:lsdException w:name="Table Grid 2" w:semiHidden="1" w:unhideWhenUsed="1"/>
-    <w:lsdException w:name="Table Grid 3" w:semiHidden="1" w:unhideWhenUsed="1"/>
-    <w:lsdException w:name="Table Grid 4" w:semiHidden="1" w:unhideWhenUsed="1"/>
-    <w:lsdException w:name="Table Grid 5" w:semiHidden="1" w:unhideWhenUsed="1"/>
-    <w:lsdException w:name="Table Grid 6" w:semiHidden="1" w:unhideWhenUsed="1"/>
-    <w:lsdException w:name="Table Grid 7" w:semiHidden="1" w:unhideWhenUsed="1"/>
-    <w:lsdException w:name="Table Grid 8" w:semiHidden="1" w:unhideWhenUsed="1"/>
-    <w:lsdException w:name="Table List 1" w:semiHidden="1" w:unhideWhenUsed="1"/>
-    <w:lsdException w:name="Table List 2" w:semiHidden="1" w:unhideWhenUsed="1"/>
-    <w:lsdException w:name="Table List 3" w:semiHidden="1" w:unhideWhenUsed="1"/>
-    <w:lsdException w:name="Table List 4" w:semiHidden="1" w:unhideWhenUsed="1"/>
-    <w:lsdException w:name="Table List 5" w:semiHidden="1" w:unhideWhenUsed="1"/>
-    <w:lsdException w:name="Table List 6" w:semiHidden="1" w:unhideWhenUsed="1"/>
-    <w:lsdException w:name="Table List 7" w:semiHidden="1" w:unhideWhenUsed="1"/>
-    <w:lsdException w:name="Table List 8" w:semiHidden="1" w:unhideWhenUsed="1"/>
-    <w:lsdException w:name="Table 3D effects 1" w:semiHidden="1" w:unhideWhenUsed="1"/>
-    <w:lsdException w:name="Table 3D effects 2" w:semiHidden="1" w:unhideWhenUsed="1"/>
-    <w:lsdException w:name="Table 3D effects 3" w:semiHidden="1" w:unhideWhenUsed="1"/>
-    <w:lsdException w:name="Table Contemporary" w:semiHidden="1" w:unhideWhenUsed="1"/>
-    <w:lsdException w:name="Table Elegant" w:semiHidden="1" w:unhideWhenUsed="1"/>
-    <w:lsdException w:name="Table Professional" w:semiHidden="1" w:unhideWhenUsed="1"/>
-    <w:lsdException w:name="Table Subtle 1" w:semiHidden="1" w:unhideWhenUsed="1"/>
-    <w:lsdException w:name="Table Subtle 2" w:semiHidden="1" w:unhideWhenUsed="1"/>
-    <w:lsdException w:name="Table Web 1" w:semiHidden="1" w:unhideWhenUsed="1"/>
-    <w:lsdException w:name="Table Web 2" w:semiHidden="1" w:unhideWhenUsed="1"/>
-    <w:lsdException w:name="Table Web 3" w:semiHidden="1" w:unhideWhenUsed="1"/>
-    <w:lsdException w:name="Balloon Text" w:semiHidden="1" w:unhideWhenUsed="1"/>
-    <w:lsdException w:name="Table Grid" w:uiPriority="59"/>
-    <w:lsdException w:name="Table Theme" w:semiHidden="1" w:unhideWhenUsed="1"/>
-    <w:lsdException w:name="Placeholder Text" w:semiHidden="1"/>
-    <w:lsdException w:name="No Spacing" w:uiPriority="1" w:qFormat="1"/>
-    <w:lsdException w:name="Light Shading" w:uiPriority="60"/>
-    <w:lsdException w:name="Light List" w:uiPriority="61"/>
-    <w:lsdException w:name="Light Grid" w:uiPriority="62"/>
-    <w:lsdException w:name="Medium Shading 1" w:uiPriority="63"/>
-    <w:lsdException w:name="Medium Shading 2" w:uiPriority="64"/>
-    <w:lsdException w:name="Medium List 1" w:uiPriority="65"/>
-    <w:lsdException w:name="Medium List 2" w:uiPriority="66"/>
-    <w:lsdException w:name="Medium Grid 1" w:uiPriority="67"/>
-    <w:lsdException w:name="Medium Grid 2" w:uiPriority="68"/>
-    <w:lsdException w:name="Medium Grid 3" w:uiPriority="69"/>
-    <w:lsdException w:name="Dark List" w:uiPriority="70"/>
-    <w:lsdException w:name="Colorful Shading" w:uiPriority="71"/>
-    <w:lsdException w:name="Colorful List" w:uiPriority="72"/>
-    <w:lsdException w:name="Colorful Grid" w:uiPriority="73"/>
-    <w:lsdException w:name="Light Shading Accent 1" w:uiPriority="60"/>
-    <w:lsdException w:name="Light List Accent 1" w:uiPriority="61"/>
-    <w:lsdException w:name="Light Grid Accent 1" w:uiPriority="62"/>
-    <w:lsdException w:name="Medium Shading 1 Accent 1" w:uiPriority="63"/>
-    <w:lsdException w:name="Medium Shading 2 Accent 1" w:uiPriority="64"/>
-    <w:lsdException w:name="Medium List 1 Accent 1" w:uiPriority="65"/>
-    <w:lsdException w:name="Revision" w:semiHidden="1"/>
-    <w:lsdException w:name="List Paragraph" w:uiPriority="34" w:qFormat="1"/>
-    <w:lsdException w:name="Quote" w:uiPriority="29" w:qFormat="1"/>
-    <w:lsdException w:name="Intense Quote" w:uiPriority="30" w:qFormat="1"/>
-    <w:lsdException w:name="Medium List 2 Accent 1" w:uiPriority="66"/>
-    <w:lsdException w:name="Medium Grid 1 Accent 1" w:uiPriority="67"/>
-    <w:lsdException w:name="Medium Grid 2 Accent 1" w:uiPriority="68"/>
-    <w:lsdException w:name="Medium Grid 3 Accent 1" w:uiPriority="69"/>
-    <w:lsdException w:name="Dark List Accent 1" w:uiPriority="70"/>
-    <w:lsdException w:name="Colorful Shading Accent 1" w:uiPriority="71"/>
-    <w:lsdException w:name="Colorful List Accent 1" w:uiPriority="72"/>
-    <w:lsdException w:name="Colorful Grid Accent 1" w:uiPriority="73"/>
-    <w:lsdException w:name="Light Shading Accent 2" w:uiPriority="60"/>
-    <w:lsdException w:name="Light List Accent 2" w:uiPriority="61"/>
-    <w:lsdException w:name="Light Grid Accent 2" w:uiPriority="62"/>
-    <w:lsdException w:name="Medium Shading 1 Accent 2" w:uiPriority="63"/>
-    <w:lsdException w:name="Medium Shading 2 Accent 2" w:uiPriority="64"/>
-    <w:lsdException w:name="Medium List 1 Accent 2" w:uiPriority="65"/>
-    <w:lsdException w:name="Medium List 2 Accent 2" w:uiPriority="66"/>
-    <w:lsdException w:name="Medium Grid 1 Accent 2" w:uiPriority="67"/>
-    <w:lsdException w:name="Medium Grid 2 Accent 2" w:uiPriority="68"/>
-    <w:lsdException w:name="Medium Grid 3 Accent 2" w:uiPriority="69"/>
-    <w:lsdException w:name="Dark List Accent 2" w:uiPriority="70"/>
-    <w:lsdException w:name="Colorful Shading Accent 2" w:uiPriority="71"/>
-    <w:lsdException w:name="Colorful List Accent 2" w:uiPriority="72"/>
-    <w:lsdException w:name="Colorful Grid Accent 2" w:uiPriority="73"/>
-    <w:lsdException w:name="Light Shading Accent 3" w:uiPriority="60"/>
-    <w:lsdException w:name="Light List Accent 3" w:uiPriority="61"/>
-    <w:lsdException w:name="Light Grid Accent 3" w:uiPriority="62"/>
-    <w:lsdException w:name="Medium Shading 1 Accent 3" w:uiPriority="63"/>
-    <w:lsdException w:name="Medium Shading 2 Accent 3" w:uiPriority="64"/>
-    <w:lsdException w:name="Medium List 1 Accent 3" w:uiPriority="65"/>
-    <w:lsdException w:name="Medium List 2 Accent 3" w:uiPriority="66"/>
-    <w:lsdException w:name="Medium Grid 1 Accent 3" w:uiPriority="67"/>
-    <w:lsdException w:name="Medium Grid 2 Accent 3" w:uiPriority="68"/>
-    <w:lsdException w:name="Medium Grid 3 Accent 3" w:uiPriority="69"/>
-    <w:lsdException w:name="Dark List Accent 3" w:uiPriority="70"/>
-    <w:lsdException w:name="Colorful Shading Accent 3" w:uiPriority="71"/>
-    <w:lsdException w:name="Colorful List Accent 3" w:uiPriority="72"/>
-    <w:lsdException w:name="Colorful Grid Accent 3" w:uiPriority="73"/>
-    <w:lsdException w:name="Light Shading Accent 4" w:uiPriority="60"/>
-    <w:lsdException w:name="Light List Accent 4" w:uiPriority="61"/>
-    <w:lsdException w:name="Light Grid Accent 4" w:uiPriority="62"/>
-    <w:lsdException w:name="Medium Shading 1 Accent 4" w:uiPriority="63"/>
-    <w:lsdException w:name="Medium Shading 2 Accent 4" w:uiPriority="64"/>
-    <w:lsdException w:name="Medium List 1 Accent 4" w:uiPriority="65"/>
-    <w:lsdException w:name="Medium List 2 Accent 4" w:uiPriority="66"/>
-    <w:lsdException w:name="Medium Grid 1 Accent 4" w:uiPriority="67"/>
-    <w:lsdException w:name="Medium Grid 2 Accent 4" w:uiPriority="68"/>
-    <w:lsdException w:name="Medium Grid 3 Accent 4" w:uiPriority="69"/>
-    <w:lsdException w:name="Dark List Accent 4" w:uiPriority="70"/>
-    <w:lsdException w:name="Colorful Shading Accent 4" w:uiPriority="71"/>
-    <w:lsdException w:name="Colorful List Accent 4" w:uiPriority="72"/>
-    <w:lsdException w:name="Colorful Grid Accent 4" w:uiPriority="73"/>
-    <w:lsdException w:name="Light Shading Accent 5" w:uiPriority="60"/>
-    <w:lsdException w:name="Light List Accent 5" w:uiPriority="61"/>
-    <w:lsdException w:name="Light Grid Accent 5" w:uiPriority="62"/>
-    <w:lsdException w:name="Medium Shading 1 Accent 5" w:uiPriority="63"/>
-    <w:lsdException w:name="Medium Shading 2 Accent 5" w:uiPriority="64"/>
-    <w:lsdException w:name="Medium List 1 Accent 5" w:uiPriority="65"/>
-    <w:lsdException w:name="Medium List 2 Accent 5" w:uiPriority="66"/>
-    <w:lsdException w:name="Medium Grid 1 Accent 5" w:uiPriority="67"/>
-    <w:lsdException w:name="Medium Grid 2 Accent 5" w:uiPriority="68"/>
-    <w:lsdException w:name="Medium Grid 3 Accent 5" w:uiPriority="69"/>
-    <w:lsdException w:name="Dark List Accent 5" w:uiPriority="70"/>
-    <w:lsdException w:name="Colorful Shading Accent 5" w:uiPriority="71"/>
-    <w:lsdException w:name="Colorful List Accent 5" w:uiPriority="72"/>
-    <w:lsdException w:name="Colorful Grid Accent 5" w:uiPriority="73"/>
-    <w:lsdException w:name="Light Shading Accent 6" w:uiPriority="60"/>
-    <w:lsdException w:name="Light List Accent 6" w:uiPriority="61"/>
-    <w:lsdException w:name="Light Grid Accent 6" w:uiPriority="62"/>
-    <w:lsdException w:name="Medium Shading 1 Accent 6" w:uiPriority="63"/>
-    <w:lsdException w:name="Medium Shading 2 Accent 6" w:uiPriority="64"/>
-    <w:lsdException w:name="Medium List 1 Accent 6" w:uiPriority="65"/>
-    <w:lsdException w:name="Medium List 2 Accent 6" w:uiPriority="66"/>
-    <w:lsdException w:name="Medium Grid 1 Accent 6" w:uiPriority="67"/>
-    <w:lsdException w:name="Medium Grid 2 Accent 6" w:uiPriority="68"/>
-    <w:lsdException w:name="Medium Grid 3 Accent 6" w:uiPriority="69"/>
-    <w:lsdException w:name="Dark List Accent 6" w:uiPriority="70"/>
-    <w:lsdException w:name="Colorful Shading Accent 6" w:uiPriority="71"/>
-    <w:lsdException w:name="Colorful List Accent 6" w:uiPriority="72"/>
-    <w:lsdException w:name="Colorful Grid Accent 6" w:uiPriority="73"/>
-    <w:lsdException w:name="Subtle Emphasis" w:uiPriority="19" w:qFormat="1"/>
-    <w:lsdException w:name="Intense Emphasis" w:uiPriority="21" w:qFormat="1"/>
-    <w:lsdException w:name="Subtle Reference" w:uiPriority="31" w:qFormat="1"/>
-    <w:lsdException w:name="Intense Reference" w:uiPriority="32" w:qFormat="1"/>
-    <w:lsdException w:name="Book Title" w:uiPriority="33" w:qFormat="1"/>
-    <w:lsdException w:name="Bibliography" w:semiHidden="1" w:uiPriority="37" w:unhideWhenUsed="1"/>
-    <w:lsdException w:name="TOC Heading" w:semiHidden="1" w:uiPriority="39" w:unhideWhenUsed="1" w:qFormat="1"/>
-    <w:lsdException w:name="Plain Table 1" w:uiPriority="41"/>
-    <w:lsdException w:name="Plain Table 2" w:uiPriority="42"/>
-    <w:lsdException w:name="Plain Table 3" w:uiPriority="43"/>
-    <w:lsdException w:name="Plain Table 4" w:uiPriority="44"/>
-    <w:lsdException w:name="Plain Table 5" w:uiPriority="45"/>
-    <w:lsdException w:name="Grid Table Light" w:uiPriority="40"/>
-    <w:lsdException w:name="Grid Table 1 Light" w:uiPriority="46"/>
-    <w:lsdException w:name="Grid Table 2" w:uiPriority="47"/>
-    <w:lsdException w:name="Grid Table 3" w:uiPriority="48"/>
-    <w:lsdException w:name="Grid Table 4" w:uiPriority="49"/>
-    <w:lsdException w:name="Grid Table 5 Dark" w:uiPriority="50"/>
-    <w:lsdException w:name="Grid Table 6 Colorful" w:uiPriority="51"/>
-    <w:lsdException w:name="Grid Table 7 Colorful" w:uiPriority="52"/>
-    <w:lsdException w:name="Grid Table 1 Light Accent 1" w:uiPriority="46"/>
-    <w:lsdException w:name="Grid Table 2 Accent 1" w:uiPriority="47"/>
-    <w:lsdException w:name="Grid Table 3 Accent 1" w:uiPriority="48"/>
-    <w:lsdException w:name="Grid Table 4 Accent 1" w:uiPriority="49"/>
-    <w:lsdException w:name="Grid Table 5 Dark Accent 1" w:uiPriority="50"/>
-    <w:lsdException w:name="Grid Table 6 Colorful Accent 1" w:uiPriority="51"/>
-    <w:lsdException w:name="Grid Table 7 Colorful Accent 1" w:uiPriority="52"/>
-    <w:lsdException w:name="Grid Table 1 Light Accent 2" w:uiPriority="46"/>
-    <w:lsdException w:name="Grid Table 2 Accent 2" w:uiPriority="47"/>
-    <w:lsdException w:name="Grid Table 3 Accent 2" w:uiPriority="48"/>
-    <w:lsdException w:name="Grid Table 4 Accent 2" w:uiPriority="49"/>
-    <w:lsdException w:name="Grid Table 5 Dark Accent 2" w:uiPriority="50"/>
-    <w:lsdException w:name="Grid Table 6 Colorful Accent 2" w:uiPriority="51"/>
-    <w:lsdException w:name="Grid Table 7 Colorful Accent 2" w:uiPriority="52"/>
-    <w:lsdException w:name="Grid Table 1 Light Accent 3" w:uiPriority="46"/>
-    <w:lsdException w:name="Grid Table 2 Accent 3" w:uiPriority="47"/>
-    <w:lsdException w:name="Grid Table 3 Accent 3" w:uiPriority="48"/>
-    <w:lsdException w:name="Grid Table 4 Accent 3" w:uiPriority="49"/>
-    <w:lsdException w:name="Grid Table 5 Dark Accent 3" w:uiPriority="50"/>
-    <w:lsdException w:name="Grid Table 6 Colorful Accent 3" w:uiPriority="51"/>
-    <w:lsdException w:name="Grid Table 7 Colorful Accent 3" w:uiPriority="52"/>
-    <w:lsdException w:name="Grid Table 1 Light Accent 4" w:uiPriority="46"/>
-    <w:lsdException w:name="Grid Table 2 Accent 4" w:uiPriority="47"/>
-    <w:lsdException w:name="Grid Table 3 Accent 4" w:uiPriority="48"/>
-    <w:lsdException w:name="Grid Table 4 Accent 4" w:uiPriority="49"/>
-    <w:lsdException w:name="Grid Table 5 Dark Accent 4" w:uiPriority="50"/>
-    <w:lsdException w:name="Grid Table 6 Colorful Accent 4" w:uiPriority="51"/>
-    <w:lsdException w:name="Grid Table 7 Colorful Accent 4" w:uiPriority="52"/>
-    <w:lsdException w:name="Grid Table 1 Light Accent 5" w:uiPriority="46"/>
-    <w:lsdException w:name="Grid Table 2 Accent 5" w:uiPriority="47"/>
-    <w:lsdException w:name="Grid Table 3 Accent 5" w:uiPriority="48"/>
-    <w:lsdException w:name="Grid Table 4 Accent 5" w:uiPriority="49"/>
-    <w:lsdException w:name="Grid Table 5 Dark Accent 5" w:uiPriority="50"/>
-    <w:lsdException w:name="Grid Table 6 Colorful Accent 5" w:uiPriority="51"/>
-    <w:lsdException w:name="Grid Table 7 Colorful Accent 5" w:uiPriority="52"/>
-    <w:lsdException w:name="Grid Table 1 Light Accent 6" w:uiPriority="46"/>
-    <w:lsdException w:name="Grid Table 2 Accent 6" w:uiPriority="47"/>
-    <w:lsdException w:name="Grid Table 3 Accent 6" w:uiPriority="48"/>
-    <w:lsdException w:name="Grid Table 4 Accent 6" w:uiPriority="49"/>
-    <w:lsdException w:name="Grid Table 5 Dark Accent 6" w:uiPriority="50"/>
-    <w:lsdException w:name="Grid Table 6 Colorful Accent 6" w:uiPriority="51"/>
-    <w:lsdException w:name="Grid Table 7 Colorful Accent 6" w:uiPriority="52"/>
-    <w:lsdException w:name="List Table 1 Light" w:uiPriority="46"/>
-    <w:lsdException w:name="List Table 2" w:uiPriority="47"/>
-    <w:lsdException w:name="List Table 3" w:uiPriority="48"/>
-    <w:lsdException w:name="List Table 4" w:uiPriority="49"/>
-    <w:lsdException w:name="List Table 5 Dark" w:uiPriority="50"/>
-    <w:lsdException w:name="List Table 6 Colorful" w:uiPriority="51"/>
-    <w:lsdException w:name="List Table 7 Colorful" w:uiPriority="52"/>
-    <w:lsdException w:name="List Table 1 Light Accent 1" w:uiPriority="46"/>
-    <w:lsdException w:name="List Table 2 Accent 1" w:uiPriority="47"/>
-    <w:lsdException w:name="List Table 3 Accent 1" w:uiPriority="48"/>
-    <w:lsdException w:name="List Table 4 Accent 1" w:uiPriority="49"/>
-    <w:lsdException w:name="List Table 5 Dark Accent 1" w:uiPriority="50"/>
-    <w:lsdException w:name="List Table 6 Colorful Accent 1" w:uiPriority="51"/>
-    <w:lsdException w:name="List Table 7 Colorful Accent 1" w:uiPriority="52"/>
-    <w:lsdException w:name="List Table 1 Light Accent 2" w:uiPriority="46"/>
-    <w:lsdException w:name="List Table 2 Accent 2" w:uiPriority="47"/>
-    <w:lsdException w:name="List Table 3 Accent 2" w:uiPriority="48"/>
-    <w:lsdException w:name="List Table 4 Accent 2" w:uiPriority="49"/>
-    <w:lsdException w:name="List Table 5 Dark Accent 2" w:uiPriority="50"/>
-    <w:lsdException w:name="List Table 6 Colorful Accent 2" w:uiPriority="51"/>
-    <w:lsdException w:name="List Table 7 Colorful Accent 2" w:uiPriority="52"/>
-    <w:lsdException w:name="List Table 1 Light Accent 3" w:uiPriority="46"/>
-    <w:lsdException w:name="List Table 2 Accent 3" w:uiPriority="47"/>
-    <w:lsdException w:name="List Table 3 Accent 3" w:uiPriority="48"/>
-    <w:lsdException w:name="List Table 4 Accent 3" w:uiPriority="49"/>
-    <w:lsdException w:name="List Table 5 Dark Accent 3" w:uiPriority="50"/>
-    <w:lsdException w:name="List Table 6 Colorful Accent 3" w:uiPriority="51"/>
-    <w:lsdException w:name="List Table 7 Colorful Accent 3" w:uiPriority="52"/>
-    <w:lsdException w:name="List Table 1 Light Accent 4" w:uiPriority="46"/>
-    <w:lsdException w:name="List Table 2 Accent 4" w:uiPriority="47"/>
-    <w:lsdException w:name="List Table 3 Accent 4" w:uiPriority="48"/>
-    <w:lsdException w:name="List Table 4 Accent 4" w:uiPriority="49"/>
-    <w:lsdException w:name="List Table 5 Dark Accent 4" w:uiPriority="50"/>
-    <w:lsdException w:name="List Table 6 Colorful Accent 4" w:uiPriority="51"/>
-    <w:lsdException w:name="List Table 7 Colorful Accent 4" w:uiPriority="52"/>
-    <w:lsdException w:name="List Table 1 Light Accent 5" w:uiPriority="46"/>
-    <w:lsdException w:name="List Table 2 Accent 5" w:uiPriority="47"/>
-    <w:lsdException w:name="List Table 3 Accent 5" w:uiPriority="48"/>
-    <w:lsdException w:name="List Table 4 Accent 5" w:uiPriority="49"/>
-    <w:lsdException w:name="List Table 5 Dark Accent 5" w:uiPriority="50"/>
-    <w:lsdException w:name="List Table 6 Colorful Accent 5" w:uiPriority="51"/>
-    <w:lsdException w:name="List Table 7 Colorful Accent 5" w:uiPriority="52"/>
-    <w:lsdException w:name="List Table 1 Light Accent 6" w:uiPriority="46"/>
-    <w:lsdException w:name="List Table 2 Accent 6" w:uiPriority="47"/>
-    <w:lsdException w:name="List Table 3 Accent 6" w:uiPriority="48"/>
-    <w:lsdException w:name="List Table 4 Accent 6" w:uiPriority="49"/>
-    <w:lsdException w:name="List Table 5 Dark Accent 6" w:uiPriority="50"/>
-    <w:lsdException w:name="List Table 6 Colorful Accent 6" w:uiPriority="51"/>
-    <w:lsdException w:name="List Table 7 Colorful Accent 6" w:uiPriority="52"/>
-    <w:lsdException w:name="Mention" w:semiHidden="1" w:unhideWhenUsed="1"/>
+  <w:latentStyles w:defLockedState="0" w:defUIPriority="99" w:defSemiHidden="1" w:defUnhideWhenUsed="1" w:defQFormat="0" w:count="267">
+    <w:lsdException w:name="Normal" w:semiHidden="0" w:uiPriority="0" w:unhideWhenUsed="0" w:qFormat="1"/>
+    <w:lsdException w:name="heading 1" w:semiHidden="0" w:uiPriority="9" w:unhideWhenUsed="0" w:qFormat="1"/>
+    <w:lsdException w:name="heading 2" w:uiPriority="9" w:qFormat="1"/>
+    <w:lsdException w:name="heading 3" w:uiPriority="9" w:qFormat="1"/>
+    <w:lsdException w:name="heading 4" w:uiPriority="9" w:qFormat="1"/>
+    <w:lsdException w:name="heading 5" w:uiPriority="9" w:qFormat="1"/>
+    <w:lsdException w:name="heading 6" w:uiPriority="9" w:qFormat="1"/>
+    <w:lsdException w:name="heading 7" w:uiPriority="9" w:qFormat="1"/>
+    <w:lsdException w:name="heading 8" w:uiPriority="9" w:qFormat="1"/>
+    <w:lsdException w:name="heading 9" w:uiPriority="9" w:qFormat="1"/>
+    <w:lsdException w:name="toc 1" w:uiPriority="39"/>
+    <w:lsdException w:name="toc 2" w:uiPriority="39"/>
+    <w:lsdException w:name="toc 3" w:uiPriority="39"/>
+    <w:lsdException w:name="toc 4" w:uiPriority="39"/>
+    <w:lsdException w:name="toc 5" w:uiPriority="39"/>
+    <w:lsdException w:name="toc 6" w:uiPriority="39"/>
+    <w:lsdException w:name="toc 7" w:uiPriority="39"/>
+    <w:lsdException w:name="toc 8" w:uiPriority="39"/>
+    <w:lsdException w:name="toc 9" w:uiPriority="39"/>
+    <w:lsdException w:name="caption" w:uiPriority="35" w:qFormat="1"/>
+    <w:lsdException w:name="Title" w:semiHidden="0" w:uiPriority="10" w:unhideWhenUsed="0" w:qFormat="1"/>
+    <w:lsdException w:name="Default Paragraph Font" w:uiPriority="1"/>
+    <w:lsdException w:name="Subtitle" w:semiHidden="0" w:uiPriority="11" w:unhideWhenUsed="0" w:qFormat="1"/>
+    <w:lsdException w:name="Strong" w:semiHidden="0" w:uiPriority="22" w:unhideWhenUsed="0" w:qFormat="1"/>
+    <w:lsdException w:name="Emphasis" w:semiHidden="0" w:uiPriority="20" w:unhideWhenUsed="0" w:qFormat="1"/>
+    <w:lsdException w:name="Table Grid" w:semiHidden="0" w:uiPriority="59" w:unhideWhenUsed="0"/>
+    <w:lsdException w:name="Placeholder Text" w:unhideWhenUsed="0"/>
+    <w:lsdException w:name="No Spacing" w:semiHidden="0" w:uiPriority="1" w:unhideWhenUsed="0" w:qFormat="1"/>
+    <w:lsdException w:name="Light Shading" w:semiHidden="0" w:uiPriority="60" w:unhideWhenUsed="0"/>
+    <w:lsdException w:name="Light List" w:semiHidden="0" w:uiPriority="61" w:unhideWhenUsed="0"/>
+    <w:lsdException w:name="Light Grid" w:semiHidden="0" w:uiPriority="62" w:unhideWhenUsed="0"/>
+    <w:lsdException w:name="Medium Shading 1" w:semiHidden="0" w:uiPriority="63" w:unhideWhenUsed="0"/>
+    <w:lsdException w:name="Medium Shading 2" w:semiHidden="0" w:uiPriority="64" w:unhideWhenUsed="0"/>
+    <w:lsdException w:name="Medium List 1" w:semiHidden="0" w:uiPriority="65" w:unhideWhenUsed="0"/>
+    <w:lsdException w:name="Medium List 2" w:semiHidden="0" w:uiPriority="66" w:unhideWhenUsed="0"/>
+    <w:lsdException w:name="Medium Grid 1" w:semiHidden="0" w:uiPriority="67" w:unhideWhenUsed="0"/>
+    <w:lsdException w:name="Medium Grid 2" w:semiHidden="0" w:uiPriority="68" w:unhideWhenUsed="0"/>
+    <w:lsdException w:name="Medium Grid 3" w:semiHidden="0" w:uiPriority="69" w:unhideWhenUsed="0"/>
+    <w:lsdException w:name="Dark List" w:semiHidden="0" w:uiPriority="70" w:unhideWhenUsed="0"/>
+    <w:lsdException w:name="Colorful Shading" w:semiHidden="0" w:uiPriority="71" w:unhideWhenUsed="0"/>
+    <w:lsdException w:name="Colorful List" w:semiHidden="0" w:uiPriority="72" w:unhideWhenUsed="0"/>
+    <w:lsdException w:name="Colorful Grid" w:semiHidden="0" w:uiPriority="73" w:unhideWhenUsed="0"/>
+    <w:lsdException w:name="Light Shading Accent 1" w:semiHidden="0" w:uiPriority="60" w:unhideWhenUsed="0"/>
+    <w:lsdException w:name="Light List Accent 1" w:semiHidden="0" w:uiPriority="61" w:unhideWhenUsed="0"/>
+    <w:lsdException w:name="Light Grid Accent 1" w:semiHidden="0" w:uiPriority="62" w:unhideWhenUsed="0"/>
+    <w:lsdException w:name="Medium Shading 1 Accent 1" w:semiHidden="0" w:uiPriority="63" w:unhideWhenUsed="0"/>
+    <w:lsdException w:name="Medium Shading 2 Accent 1" w:semiHidden="0" w:uiPriority="64" w:unhideWhenUsed="0"/>
+    <w:lsdException w:name="Medium List 1 Accent 1" w:semiHidden="0" w:uiPriority="65" w:unhideWhenUsed="0"/>
+    <w:lsdException w:name="Revision" w:unhideWhenUsed="0"/>
+    <w:lsdException w:name="List Paragraph" w:semiHidden="0" w:uiPriority="34" w:unhideWhenUsed="0" w:qFormat="1"/>
+    <w:lsdException w:name="Quote" w:semiHidden="0" w:uiPriority="29" w:unhideWhenUsed="0" w:qFormat="1"/>
+    <w:lsdException w:name="Intense Quote" w:semiHidden="0" w:uiPriority="30" w:unhideWhenUsed="0" w:qFormat="1"/>
+    <w:lsdException w:name="Medium List 2 Accent 1" w:semiHidden="0" w:uiPriority="66" w:unhideWhenUsed="0"/>
+    <w:lsdException w:name="Medium Grid 1 Accent 1" w:semiHidden="0" w:uiPriority="67" w:unhideWhenUsed="0"/>
+    <w:lsdException w:name="Medium Grid 2 Accent 1" w:semiHidden="0" w:uiPriority="68" w:unhideWhenUsed="0"/>
+    <w:lsdException w:name="Medium Grid 3 Accent 1" w:semiHidden="0" w:uiPriority="69" w:unhideWhenUsed="0"/>
+    <w:lsdException w:name="Dark List Accent 1" w:semiHidden="0" w:uiPriority="70" w:unhideWhenUsed="0"/>
+    <w:lsdException w:name="Colorful Shading Accent 1" w:semiHidden="0" w:uiPriority="71" w:unhideWhenUsed="0"/>
+    <w:lsdException w:name="Colorful List Accent 1" w:semiHidden="0" w:uiPriority="72" w:unhideWhenUsed="0"/>
+    <w:lsdException w:name="Colorful Grid Accent 1" w:semiHidden="0" w:uiPriority="73" w:unhideWhenUsed="0"/>
+    <w:lsdException w:name="Light Shading Accent 2" w:semiHidden="0" w:uiPriority="60" w:unhideWhenUsed="0"/>
+    <w:lsdException w:name="Light List Accent 2" w:semiHidden="0" w:uiPriority="61" w:unhideWhenUsed="0"/>
+    <w:lsdException w:name="Light Grid Accent 2" w:semiHidden="0" w:uiPriority="62" w:unhideWhenUsed="0"/>
+    <w:lsdException w:name="Medium Shading 1 Accent 2" w:semiHidden="0" w:uiPriority="63" w:unhideWhenUsed="0"/>
+    <w:lsdException w:name="Medium Shading 2 Accent 2" w:semiHidden="0" w:uiPriority="64" w:unhideWhenUsed="0"/>
+    <w:lsdException w:name="Medium List 1 Accent 2" w:semiHidden="0" w:uiPriority="65" w:unhideWhenUsed="0"/>
+    <w:lsdException w:name="Medium List 2 Accent 2" w:semiHidden="0" w:uiPriority="66" w:unhideWhenUsed="0"/>
+    <w:lsdException w:name="Medium Grid 1 Accent 2" w:semiHidden="0" w:uiPriority="67" w:unhideWhenUsed="0"/>
+    <w:lsdException w:name="Medium Grid 2 Accent 2" w:semiHidden="0" w:uiPriority="68" w:unhideWhenUsed="0"/>
+    <w:lsdException w:name="Medium Grid 3 Accent 2" w:semiHidden="0" w:uiPriority="69" w:unhideWhenUsed="0"/>
+    <w:lsdException w:name="Dark List Accent 2" w:semiHidden="0" w:uiPriority="70" w:unhideWhenUsed="0"/>
+    <w:lsdException w:name="Colorful Shading Accent 2" w:semiHidden="0" w:uiPriority="71" w:unhideWhenUsed="0"/>
+    <w:lsdException w:name="Colorful List Accent 2" w:semiHidden="0" w:uiPriority="72" w:unhideWhenUsed="0"/>
+    <w:lsdException w:name="Colorful Grid Accent 2" w:semiHidden="0" w:uiPriority="73" w:unhideWhenUsed="0"/>
+    <w:lsdException w:name="Light Shading Accent 3" w:semiHidden="0" w:uiPriority="60" w:unhideWhenUsed="0"/>
+    <w:lsdException w:name="Light List Accent 3" w:semiHidden="0" w:uiPriority="61" w:unhideWhenUsed="0"/>
+    <w:lsdException w:name="Light Grid Accent 3" w:semiHidden="0" w:uiPriority="62" w:unhideWhenUsed="0"/>
+    <w:lsdException w:name="Medium Shading 1 Accent 3" w:semiHidden="0" w:uiPriority="63" w:unhideWhenUsed="0"/>
+    <w:lsdException w:name="Medium Shading 2 Accent 3" w:semiHidden="0" w:uiPriority="64" w:unhideWhenUsed="0"/>
+    <w:lsdException w:name="Medium List 1 Accent 3" w:semiHidden="0" w:uiPriority="65" w:unhideWhenUsed="0"/>
+    <w:lsdException w:name="Medium List 2 Accent 3" w:semiHidden="0" w:uiPriority="66" w:unhideWhenUsed="0"/>
+    <w:lsdException w:name="Medium Grid 1 Accent 3" w:semiHidden="0" w:uiPriority="67" w:unhideWhenUsed="0"/>
+    <w:lsdException w:name="Medium Grid 2 Accent 3" w:semiHidden="0" w:uiPriority="68" w:unhideWhenUsed="0"/>
+    <w:lsdException w:name="Medium Grid 3 Accent 3" w:semiHidden="0" w:uiPriority="69" w:unhideWhenUsed="0"/>
+    <w:lsdException w:name="Dark List Accent 3" w:semiHidden="0" w:uiPriority="70" w:unhideWhenUsed="0"/>
+    <w:lsdException w:name="Colorful Shading Accent 3" w:semiHidden="0" w:uiPriority="71" w:unhideWhenUsed="0"/>
+    <w:lsdException w:name="Colorful List Accent 3" w:semiHidden="0" w:uiPriority="72" w:unhideWhenUsed="0"/>
+    <w:lsdException w:name="Colorful Grid Accent 3" w:semiHidden="0" w:uiPriority="73" w:unhideWhenUsed="0"/>
+    <w:lsdException w:name="Light Shading Accent 4" w:semiHidden="0" w:uiPriority="60" w:unhideWhenUsed="0"/>
+    <w:lsdException w:name="Light List Accent 4" w:semiHidden="0" w:uiPriority="61" w:unhideWhenUsed="0"/>
+    <w:lsdException w:name="Light Grid Accent 4" w:semiHidden="0" w:uiPriority="62" w:unhideWhenUsed="0"/>
+    <w:lsdException w:name="Medium Shading 1 Accent 4" w:semiHidden="0" w:uiPriority="63" w:unhideWhenUsed="0"/>
+    <w:lsdException w:name="Medium Shading 2 Accent 4" w:semiHidden="0" w:uiPriority="64" w:unhideWhenUsed="0"/>
+    <w:lsdException w:name="Medium List 1 Accent 4" w:semiHidden="0" w:uiPriority="65" w:unhideWhenUsed="0"/>
+    <w:lsdException w:name="Medium List 2 Accent 4" w:semiHidden="0" w:uiPriority="66" w:unhideWhenUsed="0"/>
+    <w:lsdException w:name="Medium Grid 1 Accent 4" w:semiHidden="0" w:uiPriority="67" w:unhideWhenUsed="0"/>
+    <w:lsdException w:name="Medium Grid 2 Accent 4" w:semiHidden="0" w:uiPriority="68" w:unhideWhenUsed="0"/>
+    <w:lsdException w:name="Medium Grid 3 Accent 4" w:semiHidden="0" w:uiPriority="69" w:unhideWhenUsed="0"/>
+    <w:lsdException w:name="Dark List Accent 4" w:semiHidden="0" w:uiPriority="70" w:unhideWhenUsed="0"/>
+    <w:lsdException w:name="Colorful Shading Accent 4" w:semiHidden="0" w:uiPriority="71" w:unhideWhenUsed="0"/>
+    <w:lsdException w:name="Colorful List Accent 4" w:semiHidden="0" w:uiPriority="72" w:unhideWhenUsed="0"/>
+    <w:lsdException w:name="Colorful Grid Accent 4" w:semiHidden="0" w:uiPriority="73" w:unhideWhenUsed="0"/>
+    <w:lsdException w:name="Light Shading Accent 5" w:semiHidden="0" w:uiPriority="60" w:unhideWhenUsed="0"/>
+    <w:lsdException w:name="Light List Accent 5" w:semiHidden="0" w:uiPriority="61" w:unhideWhenUsed="0"/>
+    <w:lsdException w:name="Light Grid Accent 5" w:semiHidden="0" w:uiPriority="62" w:unhideWhenUsed="0"/>
+    <w:lsdException w:name="Medium Shading 1 Accent 5" w:semiHidden="0" w:uiPriority="63" w:unhideWhenUsed="0"/>
+    <w:lsdException w:name="Medium Shading 2 Accent 5" w:semiHidden="0" w:uiPriority="64" w:unhideWhenUsed="0"/>
+    <w:lsdException w:name="Medium List 1 Accent 5" w:semiHidden="0" w:uiPriority="65" w:unhideWhenUsed="0"/>
+    <w:lsdException w:name="Medium List 2 Accent 5" w:semiHidden="0" w:uiPriority="66" w:unhideWhenUsed="0"/>
+    <w:lsdException w:name="Medium Grid 1 Accent 5" w:semiHidden="0" w:uiPriority="67" w:unhideWhenUsed="0"/>
+    <w:lsdException w:name="Medium Grid 2 Accent 5" w:semiHidden="0" w:uiPriority="68" w:unhideWhenUsed="0"/>
+    <w:lsdException w:name="Medium Grid 3 Accent 5" w:semiHidden="0" w:uiPriority="69" w:unhideWhenUsed="0"/>
+    <w:lsdException w:name="Dark List Accent 5" w:semiHidden="0" w:uiPriority="70" w:unhideWhenUsed="0"/>
+    <w:lsdException w:name="Colorful Shading Accent 5" w:semiHidden="0" w:uiPriority="71" w:unhideWhenUsed="0"/>
+    <w:lsdException w:name="Colorful List Accent 5" w:semiHidden="0" w:uiPriority="72" w:unhideWhenUsed="0"/>
+    <w:lsdException w:name="Colorful Grid Accent 5" w:semiHidden="0" w:uiPriority="73" w:unhideWhenUsed="0"/>
+    <w:lsdException w:name="Light Shading Accent 6" w:semiHidden="0" w:uiPriority="60" w:unhideWhenUsed="0"/>
+    <w:lsdException w:name="Light List Accent 6" w:semiHidden="0" w:uiPriority="61" w:unhideWhenUsed="0"/>
+    <w:lsdException w:name="Light Grid Accent 6" w:semiHidden="0" w:uiPriority="62" w:unhideWhenUsed="0"/>
+    <w:lsdException w:name="Medium Shading 1 Accent 6" w:semiHidden="0" w:uiPriority="63" w:unhideWhenUsed="0"/>
+    <w:lsdException w:name="Medium Shading 2 Accent 6" w:semiHidden="0" w:uiPriority="64" w:unhideWhenUsed="0"/>
+    <w:lsdException w:name="Medium List 1 Accent 6" w:semiHidden="0" w:uiPriority="65" w:unhideWhenUsed="0"/>
+    <w:lsdException w:name="Medium List 2 Accent 6" w:semiHidden="0" w:uiPriority="66" w:unhideWhenUsed="0"/>
+    <w:lsdException w:name="Medium Grid 1 Accent 6" w:semiHidden="0" w:uiPriority="67" w:unhideWhenUsed="0"/>
+    <w:lsdException w:name="Medium Grid 2 Accent 6" w:semiHidden="0" w:uiPriority="68" w:unhideWhenUsed="0"/>
+    <w:lsdException w:name="Medium Grid 3 Accent 6" w:semiHidden="0" w:uiPriority="69" w:unhideWhenUsed="0"/>
+    <w:lsdException w:name="Dark List Accent 6" w:semiHidden="0" w:uiPriority="70" w:unhideWhenUsed="0"/>
+    <w:lsdException w:name="Colorful Shading Accent 6" w:semiHidden="0" w:uiPriority="71" w:unhideWhenUsed="0"/>
+    <w:lsdException w:name="Colorful List Accent 6" w:semiHidden="0" w:uiPriority="72" w:unhideWhenUsed="0"/>
+    <w:lsdException w:name="Colorful Grid Accent 6" w:semiHidden="0" w:uiPriority="73" w:unhideWhenUsed="0"/>
+    <w:lsdException w:name="Subtle Emphasis" w:semiHidden="0" w:uiPriority="19" w:unhideWhenUsed="0" w:qFormat="1"/>
+    <w:lsdException w:name="Intense Emphasis" w:semiHidden="0" w:uiPriority="21" w:unhideWhenUsed="0" w:qFormat="1"/>
+    <w:lsdException w:name="Subtle Reference" w:semiHidden="0" w:uiPriority="31" w:unhideWhenUsed="0" w:qFormat="1"/>
+    <w:lsdException w:name="Intense Reference" w:semiHidden="0" w:uiPriority="32" w:unhideWhenUsed="0" w:qFormat="1"/>
+    <w:lsdException w:name="Book Title" w:semiHidden="0" w:uiPriority="33" w:unhideWhenUsed="0" w:qFormat="1"/>
+    <w:lsdException w:name="Bibliography" w:uiPriority="37"/>
+    <w:lsdException w:name="TOC Heading" w:uiPriority="39" w:qFormat="1"/>
   </w:latentStyles>
   <w:style w:type="paragraph" w:default="1" w:styleId="Normal">
     <w:name w:val="Normal"/>
@@ -6627,6 +6433,7 @@
     <w:uiPriority w:val="99"/>
     <w:semiHidden/>
     <w:unhideWhenUsed/>
+    <w:qFormat/>
     <w:tblPr>
       <w:tblInd w:w="0" w:type="dxa"/>
       <w:tblCellMar>

</xml_diff>